<commit_message>
coursework docx, pdf, pptx
</commit_message>
<xml_diff>
--- a/4 курс/Прогнозно-аналитические системы/Курсовая работа/Курсовая работа_КимКС.docx
+++ b/4 курс/Прогнозно-аналитические системы/Курсовая работа/Курсовая работа_КимКС.docx
@@ -251,7 +251,7 @@
           <w:r>
             <w:fldChar w:fldCharType="separate"/>
           </w:r>
-          <w:hyperlink w:anchor="_Toc217394895" w:history="1">
+          <w:hyperlink w:anchor="_Toc217412402" w:history="1">
             <w:r>
               <w:rPr>
                 <w:rStyle w:val="aa"/>
@@ -278,7 +278,7 @@
                 <w:noProof/>
                 <w:webHidden/>
               </w:rPr>
-              <w:instrText xml:space="preserve"> PAGEREF _Toc217394895 \h </w:instrText>
+              <w:instrText xml:space="preserve"> PAGEREF _Toc217412402 \h </w:instrText>
             </w:r>
             <w:r>
               <w:rPr>
@@ -327,7 +327,7 @@
               <w14:ligatures w14:val="standardContextual"/>
             </w:rPr>
           </w:pPr>
-          <w:hyperlink w:anchor="_Toc217394896" w:history="1">
+          <w:hyperlink w:anchor="_Toc217412403" w:history="1">
             <w:r>
               <w:rPr>
                 <w:rStyle w:val="aa"/>
@@ -375,7 +375,7 @@
                 <w:noProof/>
                 <w:webHidden/>
               </w:rPr>
-              <w:instrText xml:space="preserve"> PAGEREF _Toc217394896 \h </w:instrText>
+              <w:instrText xml:space="preserve"> PAGEREF _Toc217412403 \h </w:instrText>
             </w:r>
             <w:r>
               <w:rPr>
@@ -423,7 +423,7 @@
               <w14:ligatures w14:val="standardContextual"/>
             </w:rPr>
           </w:pPr>
-          <w:hyperlink w:anchor="_Toc217394897" w:history="1">
+          <w:hyperlink w:anchor="_Toc217412404" w:history="1">
             <w:r>
               <w:rPr>
                 <w:rStyle w:val="aa"/>
@@ -469,7 +469,7 @@
                 <w:noProof/>
                 <w:webHidden/>
               </w:rPr>
-              <w:instrText xml:space="preserve"> PAGEREF _Toc217394897 \h </w:instrText>
+              <w:instrText xml:space="preserve"> PAGEREF _Toc217412404 \h </w:instrText>
             </w:r>
             <w:r>
               <w:rPr>
@@ -517,7 +517,7 @@
               <w14:ligatures w14:val="standardContextual"/>
             </w:rPr>
           </w:pPr>
-          <w:hyperlink w:anchor="_Toc217394898" w:history="1">
+          <w:hyperlink w:anchor="_Toc217412405" w:history="1">
             <w:r>
               <w:rPr>
                 <w:rStyle w:val="aa"/>
@@ -565,7 +565,7 @@
                 <w:noProof/>
                 <w:webHidden/>
               </w:rPr>
-              <w:instrText xml:space="preserve"> PAGEREF _Toc217394898 \h </w:instrText>
+              <w:instrText xml:space="preserve"> PAGEREF _Toc217412405 \h </w:instrText>
             </w:r>
             <w:r>
               <w:rPr>
@@ -614,7 +614,7 @@
               <w14:ligatures w14:val="standardContextual"/>
             </w:rPr>
           </w:pPr>
-          <w:hyperlink w:anchor="_Toc217394899" w:history="1">
+          <w:hyperlink w:anchor="_Toc217412406" w:history="1">
             <w:r>
               <w:rPr>
                 <w:rStyle w:val="aa"/>
@@ -662,7 +662,7 @@
                 <w:noProof/>
                 <w:webHidden/>
               </w:rPr>
-              <w:instrText xml:space="preserve"> PAGEREF _Toc217394899 \h </w:instrText>
+              <w:instrText xml:space="preserve"> PAGEREF _Toc217412406 \h </w:instrText>
             </w:r>
             <w:r>
               <w:rPr>
@@ -710,7 +710,7 @@
               <w14:ligatures w14:val="standardContextual"/>
             </w:rPr>
           </w:pPr>
-          <w:hyperlink w:anchor="_Toc217394900" w:history="1">
+          <w:hyperlink w:anchor="_Toc217412407" w:history="1">
             <w:r>
               <w:rPr>
                 <w:rStyle w:val="aa"/>
@@ -756,7 +756,7 @@
                 <w:noProof/>
                 <w:webHidden/>
               </w:rPr>
-              <w:instrText xml:space="preserve"> PAGEREF _Toc217394900 \h </w:instrText>
+              <w:instrText xml:space="preserve"> PAGEREF _Toc217412407 \h </w:instrText>
             </w:r>
             <w:r>
               <w:rPr>
@@ -804,7 +804,7 @@
               <w14:ligatures w14:val="standardContextual"/>
             </w:rPr>
           </w:pPr>
-          <w:hyperlink w:anchor="_Toc217394901" w:history="1">
+          <w:hyperlink w:anchor="_Toc217412408" w:history="1">
             <w:r>
               <w:rPr>
                 <w:rStyle w:val="aa"/>
@@ -850,7 +850,7 @@
                 <w:noProof/>
                 <w:webHidden/>
               </w:rPr>
-              <w:instrText xml:space="preserve"> PAGEREF _Toc217394901 \h </w:instrText>
+              <w:instrText xml:space="preserve"> PAGEREF _Toc217412408 \h </w:instrText>
             </w:r>
             <w:r>
               <w:rPr>
@@ -896,7 +896,7 @@
               <w14:ligatures w14:val="standardContextual"/>
             </w:rPr>
           </w:pPr>
-          <w:hyperlink w:anchor="_Toc217394902" w:history="1">
+          <w:hyperlink w:anchor="_Toc217412409" w:history="1">
             <w:r>
               <w:rPr>
                 <w:rStyle w:val="aa"/>
@@ -923,7 +923,7 @@
                 <w:noProof/>
                 <w:webHidden/>
               </w:rPr>
-              <w:instrText xml:space="preserve"> PAGEREF _Toc217394902 \h </w:instrText>
+              <w:instrText xml:space="preserve"> PAGEREF _Toc217412409 \h </w:instrText>
             </w:r>
             <w:r>
               <w:rPr>
@@ -969,7 +969,7 @@
               <w14:ligatures w14:val="standardContextual"/>
             </w:rPr>
           </w:pPr>
-          <w:hyperlink w:anchor="_Toc217394903" w:history="1">
+          <w:hyperlink w:anchor="_Toc217412410" w:history="1">
             <w:r>
               <w:rPr>
                 <w:rStyle w:val="aa"/>
@@ -996,7 +996,7 @@
                 <w:noProof/>
                 <w:webHidden/>
               </w:rPr>
-              <w:instrText xml:space="preserve"> PAGEREF _Toc217394903 \h </w:instrText>
+              <w:instrText xml:space="preserve"> PAGEREF _Toc217412410 \h </w:instrText>
             </w:r>
             <w:r>
               <w:rPr>
@@ -1042,7 +1042,7 @@
               <w14:ligatures w14:val="standardContextual"/>
             </w:rPr>
           </w:pPr>
-          <w:hyperlink w:anchor="_Toc217394904" w:history="1">
+          <w:hyperlink w:anchor="_Toc217412411" w:history="1">
             <w:r>
               <w:rPr>
                 <w:rStyle w:val="aa"/>
@@ -1069,7 +1069,7 @@
                 <w:noProof/>
                 <w:webHidden/>
               </w:rPr>
-              <w:instrText xml:space="preserve"> PAGEREF _Toc217394904 \h </w:instrText>
+              <w:instrText xml:space="preserve"> PAGEREF _Toc217412411 \h </w:instrText>
             </w:r>
             <w:r>
               <w:rPr>
@@ -1116,7 +1116,7 @@
               <w14:ligatures w14:val="standardContextual"/>
             </w:rPr>
           </w:pPr>
-          <w:hyperlink w:anchor="_Toc217394905" w:history="1">
+          <w:hyperlink w:anchor="_Toc217412412" w:history="1">
             <w:r>
               <w:rPr>
                 <w:rStyle w:val="aa"/>
@@ -1143,7 +1143,7 @@
                 <w:noProof/>
                 <w:webHidden/>
               </w:rPr>
-              <w:instrText xml:space="preserve"> PAGEREF _Toc217394905 \h </w:instrText>
+              <w:instrText xml:space="preserve"> PAGEREF _Toc217412412 \h </w:instrText>
             </w:r>
             <w:r>
               <w:rPr>
@@ -1190,7 +1190,7 @@
               <w14:ligatures w14:val="standardContextual"/>
             </w:rPr>
           </w:pPr>
-          <w:hyperlink w:anchor="_Toc217394906" w:history="1">
+          <w:hyperlink w:anchor="_Toc217412413" w:history="1">
             <w:r>
               <w:rPr>
                 <w:rStyle w:val="aa"/>
@@ -1217,7 +1217,7 @@
                 <w:noProof/>
                 <w:webHidden/>
               </w:rPr>
-              <w:instrText xml:space="preserve"> PAGEREF _Toc217394906 \h </w:instrText>
+              <w:instrText xml:space="preserve"> PAGEREF _Toc217412413 \h </w:instrText>
             </w:r>
             <w:r>
               <w:rPr>
@@ -1264,7 +1264,7 @@
               <w14:ligatures w14:val="standardContextual"/>
             </w:rPr>
           </w:pPr>
-          <w:hyperlink w:anchor="_Toc217394907" w:history="1">
+          <w:hyperlink w:anchor="_Toc217412414" w:history="1">
             <w:r>
               <w:rPr>
                 <w:rStyle w:val="aa"/>
@@ -1291,7 +1291,7 @@
                 <w:noProof/>
                 <w:webHidden/>
               </w:rPr>
-              <w:instrText xml:space="preserve"> PAGEREF _Toc217394907 \h </w:instrText>
+              <w:instrText xml:space="preserve"> PAGEREF _Toc217412414 \h </w:instrText>
             </w:r>
             <w:r>
               <w:rPr>
@@ -1338,7 +1338,7 @@
               <w14:ligatures w14:val="standardContextual"/>
             </w:rPr>
           </w:pPr>
-          <w:hyperlink w:anchor="_Toc217394908" w:history="1">
+          <w:hyperlink w:anchor="_Toc217412415" w:history="1">
             <w:r>
               <w:rPr>
                 <w:rStyle w:val="aa"/>
@@ -1365,7 +1365,7 @@
                 <w:noProof/>
                 <w:webHidden/>
               </w:rPr>
-              <w:instrText xml:space="preserve"> PAGEREF _Toc217394908 \h </w:instrText>
+              <w:instrText xml:space="preserve"> PAGEREF _Toc217412415 \h </w:instrText>
             </w:r>
             <w:r>
               <w:rPr>
@@ -1432,7 +1432,7 @@
         <w:jc w:val="both"/>
       </w:pPr>
       <w:bookmarkStart w:id="1" w:name="_Toc73212128"/>
-      <w:bookmarkStart w:id="2" w:name="_Toc217394895"/>
+      <w:bookmarkStart w:id="2" w:name="_Toc217412402"/>
       <w:r>
         <w:lastRenderedPageBreak/>
         <w:t>Введение</w:t>
@@ -1730,7 +1730,7 @@
         <w:jc w:val="both"/>
       </w:pPr>
       <w:bookmarkStart w:id="3" w:name="_Toc73212129"/>
-      <w:bookmarkStart w:id="4" w:name="_Toc217394896"/>
+      <w:bookmarkStart w:id="4" w:name="_Toc217412403"/>
       <w:r>
         <w:lastRenderedPageBreak/>
         <w:t>Теоретическая часть</w:t>
@@ -1752,7 +1752,7 @@
         <w:ind w:left="709" w:firstLine="0"/>
         <w:jc w:val="both"/>
       </w:pPr>
-      <w:bookmarkStart w:id="5" w:name="_Toc217394897"/>
+      <w:bookmarkStart w:id="5" w:name="_Toc217412404"/>
       <w:r>
         <w:t>Описание предметной области и постановка задачи</w:t>
       </w:r>
@@ -2257,7 +2257,7 @@
           <w:snapToGrid w:val="0"/>
         </w:rPr>
       </w:pPr>
-      <w:bookmarkStart w:id="6" w:name="_Toc217394898"/>
+      <w:bookmarkStart w:id="6" w:name="_Toc217412405"/>
       <w:r>
         <w:rPr>
           <w:snapToGrid w:val="0"/>
@@ -8107,7 +8107,67 @@
           <w:szCs w:val="28"/>
           <w:lang w:eastAsia="en-US"/>
         </w:rPr>
-        <w:t xml:space="preserve"> соответствующее априорному убеждению о том, что все коэффициенты регрессии </w:t>
+        <w:t xml:space="preserve"> соответствующее априорному убеждению о том, что </w:t>
+      </w:r>
+      <w:proofErr w:type="spellStart"/>
+      <w:r>
+        <w:rPr>
+          <w:rFonts w:ascii="Times New Roman" w:eastAsiaTheme="minorHAnsi" w:hAnsi="Times New Roman" w:cs="Times New Roman"/>
+          <w:sz w:val="28"/>
+          <w:szCs w:val="28"/>
+          <w:lang w:eastAsia="en-US"/>
+        </w:rPr>
+        <w:t>все</w:t>
+      </w:r>
+      <w:proofErr w:type="spellEnd"/>
+      <w:r>
+        <w:rPr>
+          <w:rFonts w:ascii="Times New Roman" w:eastAsiaTheme="minorHAnsi" w:hAnsi="Times New Roman" w:cs="Times New Roman"/>
+          <w:sz w:val="28"/>
+          <w:szCs w:val="28"/>
+          <w:lang w:eastAsia="en-US"/>
+        </w:rPr>
+        <w:t xml:space="preserve"> </w:t>
+      </w:r>
+      <w:proofErr w:type="spellStart"/>
+      <w:r>
+        <w:rPr>
+          <w:rFonts w:ascii="Times New Roman" w:eastAsiaTheme="minorHAnsi" w:hAnsi="Times New Roman" w:cs="Times New Roman"/>
+          <w:sz w:val="28"/>
+          <w:szCs w:val="28"/>
+          <w:lang w:eastAsia="en-US"/>
+        </w:rPr>
+        <w:t>коэффициенты</w:t>
+      </w:r>
+      <w:proofErr w:type="spellEnd"/>
+      <w:r>
+        <w:rPr>
+          <w:rFonts w:ascii="Times New Roman" w:eastAsiaTheme="minorHAnsi" w:hAnsi="Times New Roman" w:cs="Times New Roman"/>
+          <w:sz w:val="28"/>
+          <w:szCs w:val="28"/>
+          <w:lang w:eastAsia="en-US"/>
+        </w:rPr>
+        <w:t xml:space="preserve"> </w:t>
+      </w:r>
+      <w:proofErr w:type="spellStart"/>
+      <w:r>
+        <w:rPr>
+          <w:rFonts w:ascii="Times New Roman" w:eastAsiaTheme="minorHAnsi" w:hAnsi="Times New Roman" w:cs="Times New Roman"/>
+          <w:sz w:val="28"/>
+          <w:szCs w:val="28"/>
+          <w:lang w:eastAsia="en-US"/>
+        </w:rPr>
+        <w:t>регрессии</w:t>
+      </w:r>
+      <w:proofErr w:type="spellEnd"/>
+      <w:r>
+        <w:rPr>
+          <w:rFonts w:ascii="Times New Roman" w:eastAsiaTheme="minorHAnsi" w:hAnsi="Times New Roman" w:cs="Times New Roman"/>
+          <w:sz w:val="28"/>
+          <w:szCs w:val="28"/>
+          <w:lang w:eastAsia="en-US"/>
+        </w:rPr>
+        <w:t xml:space="preserve"> </w:t>
       </w:r>
       <w:proofErr w:type="spellStart"/>
       <w:r>
@@ -9257,7 +9317,7 @@
           <w:rFonts w:ascii="Times New Roman" w:eastAsiaTheme="minorHAnsi" w:hAnsi="Times New Roman" w:cs="Times New Roman"/>
           <w:sz w:val="28"/>
           <w:szCs w:val="28"/>
-          <w:lang w:eastAsia="en-US"/>
+          <w:lang w:val="ru-RU" w:eastAsia="en-US"/>
         </w:rPr>
       </w:pPr>
       <w:proofErr w:type="spellStart"/>
@@ -9758,7 +9818,7 @@
           <w:szCs w:val="28"/>
           <w:lang w:eastAsia="en-US"/>
         </w:rPr>
-        <w:t>. [1.9] [1.10] [1.11]</w:t>
+        <w:t>.</w:t>
       </w:r>
     </w:p>
     <w:p>
@@ -11214,7 +11274,7 @@
           <w:szCs w:val="28"/>
           <w:lang w:val="ru-RU" w:eastAsia="en-US"/>
         </w:rPr>
-        <w:t xml:space="preserve"> (ложноотрицательные). [1.3]</w:t>
+        <w:t xml:space="preserve"> (ложноотрицательные).</w:t>
       </w:r>
     </w:p>
     <w:p>
@@ -11741,7 +11801,7 @@
         <w:ind w:left="709" w:firstLine="0"/>
         <w:jc w:val="both"/>
       </w:pPr>
-      <w:bookmarkStart w:id="7" w:name="_Toc217394899"/>
+      <w:bookmarkStart w:id="7" w:name="_Toc217412406"/>
       <w:r>
         <w:lastRenderedPageBreak/>
         <w:t>Практическая</w:t>
@@ -11762,7 +11822,7 @@
         <w:ind w:left="709" w:firstLine="0"/>
         <w:jc w:val="both"/>
       </w:pPr>
-      <w:bookmarkStart w:id="8" w:name="_Toc217394900"/>
+      <w:bookmarkStart w:id="8" w:name="_Toc217412407"/>
       <w:r>
         <w:t>Подготовка данных</w:t>
       </w:r>
@@ -12421,7 +12481,7 @@
           <w:rPr>
             <w:noProof/>
           </w:rPr>
-          <w:t>2</w:t>
+          <w:t>1</w:t>
         </w:r>
       </w:fldSimple>
       <w:r>
@@ -12676,7 +12736,25 @@
           <w:szCs w:val="28"/>
           <w:lang w:val="ru-RU" w:eastAsia="en-US"/>
         </w:rPr>
-        <w:t xml:space="preserve"> (32,4%)</w:t>
+        <w:t xml:space="preserve"> (32</w:t>
+      </w:r>
+      <w:r>
+        <w:rPr>
+          <w:rFonts w:ascii="Times New Roman" w:hAnsi="Times New Roman" w:cs="Times New Roman"/>
+          <w:sz w:val="28"/>
+          <w:szCs w:val="28"/>
+          <w:lang w:val="ru-RU" w:eastAsia="en-US"/>
+        </w:rPr>
+        <w:t>.</w:t>
+      </w:r>
+      <w:r>
+        <w:rPr>
+          <w:rFonts w:ascii="Times New Roman" w:hAnsi="Times New Roman" w:cs="Times New Roman"/>
+          <w:sz w:val="28"/>
+          <w:szCs w:val="28"/>
+          <w:lang w:val="ru-RU" w:eastAsia="en-US"/>
+        </w:rPr>
+        <w:t>4%)</w:t>
       </w:r>
       <w:r>
         <w:rPr>
@@ -13178,7 +13256,7 @@
         <w:ind w:left="1276" w:hanging="567"/>
         <w:jc w:val="both"/>
       </w:pPr>
-      <w:bookmarkStart w:id="10" w:name="_Toc217394901"/>
+      <w:bookmarkStart w:id="10" w:name="_Toc217412408"/>
       <w:r>
         <w:lastRenderedPageBreak/>
         <w:t xml:space="preserve">Разработка программы </w:t>
@@ -14876,7 +14954,7 @@
         <w:ind w:left="0" w:firstLine="709"/>
         <w:jc w:val="both"/>
       </w:pPr>
-      <w:bookmarkStart w:id="11" w:name="_Toc217394902"/>
+      <w:bookmarkStart w:id="11" w:name="_Toc217412409"/>
       <w:r>
         <w:lastRenderedPageBreak/>
         <w:t>Заключение</w:t>
@@ -15256,7 +15334,7 @@
         <w:ind w:left="0" w:firstLine="709"/>
         <w:jc w:val="both"/>
       </w:pPr>
-      <w:bookmarkStart w:id="12" w:name="_Toc217394903"/>
+      <w:bookmarkStart w:id="12" w:name="_Toc217412410"/>
       <w:r>
         <w:lastRenderedPageBreak/>
         <w:t>Список используемых источников</w:t>
@@ -15878,7 +15956,7 @@
         <w:spacing w:after="567"/>
         <w:ind w:left="0" w:firstLine="709"/>
       </w:pPr>
-      <w:bookmarkStart w:id="15" w:name="_Toc217394904"/>
+      <w:bookmarkStart w:id="15" w:name="_Toc217412411"/>
       <w:r>
         <w:lastRenderedPageBreak/>
         <w:t>Приложения</w:t>
@@ -16268,7 +16346,7 @@
         <w:jc w:val="both"/>
       </w:pPr>
       <w:bookmarkStart w:id="16" w:name="_Ref198719813"/>
-      <w:bookmarkStart w:id="17" w:name="_Toc217394905"/>
+      <w:bookmarkStart w:id="17" w:name="_Toc217412412"/>
       <w:r>
         <w:lastRenderedPageBreak/>
         <w:t>Приложение А</w:t>
@@ -19956,7 +20034,7 @@
       </w:pPr>
       <w:bookmarkStart w:id="18" w:name="_Ref198717311"/>
       <w:bookmarkStart w:id="19" w:name="_Ref198719767"/>
-      <w:bookmarkStart w:id="20" w:name="_Toc217394906"/>
+      <w:bookmarkStart w:id="20" w:name="_Toc217412413"/>
       <w:r>
         <w:lastRenderedPageBreak/>
         <w:t xml:space="preserve">Приложение </w:t>
@@ -22491,7 +22569,7 @@
       </w:pPr>
       <w:bookmarkStart w:id="21" w:name="_Ref198717358"/>
       <w:bookmarkStart w:id="22" w:name="_Ref198719617"/>
-      <w:bookmarkStart w:id="23" w:name="_Toc217394907"/>
+      <w:bookmarkStart w:id="23" w:name="_Toc217412414"/>
       <w:r>
         <w:lastRenderedPageBreak/>
         <w:t xml:space="preserve">Приложение </w:t>
@@ -27622,7 +27700,7 @@
         <w:ind w:left="0" w:firstLine="709"/>
         <w:jc w:val="both"/>
       </w:pPr>
-      <w:bookmarkStart w:id="24" w:name="_Toc217394908"/>
+      <w:bookmarkStart w:id="24" w:name="_Toc217412415"/>
       <w:r>
         <w:lastRenderedPageBreak/>
         <w:t>Приложение Г</w:t>

</xml_diff>